<commit_message>
Generated Docx for lists (without styles)
</commit_message>
<xml_diff>
--- a/EasyRMT/src/main/resources/templates/docxFiles/featureTemplate.docx
+++ b/EasyRMT/src/main/resources/templates/docxFiles/featureTemplate.docx
@@ -13,6 +13,8 @@
           <w:lang w:val="en-GB"/>
         </w:rPr>
       </w:pPr>
+      <w:bookmarkStart w:id="0" w:name="_GoBack"/>
+      <w:bookmarkEnd w:id="0"/>
       <w:proofErr w:type="spellStart"/>
       <w:r>
         <w:rPr>
@@ -118,8 +120,6 @@
           <w:lang w:val="en-GB"/>
         </w:rPr>
       </w:pPr>
-      <w:bookmarkStart w:id="0" w:name="_GoBack"/>
-      <w:bookmarkEnd w:id="0"/>
     </w:p>
     <w:tbl>
       <w:tblPr>
@@ -136,10 +136,10 @@
         <w:tblLook w:val="04A0" w:firstRow="1" w:lastRow="0" w:firstColumn="1" w:lastColumn="0" w:noHBand="0" w:noVBand="1"/>
       </w:tblPr>
       <w:tblGrid>
-        <w:gridCol w:w="936"/>
-        <w:gridCol w:w="3208"/>
-        <w:gridCol w:w="1249"/>
-        <w:gridCol w:w="3107"/>
+        <w:gridCol w:w="1418"/>
+        <w:gridCol w:w="2726"/>
+        <w:gridCol w:w="1526"/>
+        <w:gridCol w:w="2830"/>
       </w:tblGrid>
       <w:tr>
         <w:trPr>
@@ -147,7 +147,7 @@
         </w:trPr>
         <w:tc>
           <w:tcPr>
-            <w:tcW w:w="936" w:type="dxa"/>
+            <w:tcW w:w="1418" w:type="dxa"/>
             <w:vAlign w:val="center"/>
           </w:tcPr>
           <w:p>
@@ -166,7 +166,7 @@
         </w:tc>
         <w:tc>
           <w:tcPr>
-            <w:tcW w:w="3595" w:type="dxa"/>
+            <w:tcW w:w="2726" w:type="dxa"/>
             <w:vAlign w:val="center"/>
           </w:tcPr>
           <w:p>
@@ -188,7 +188,7 @@
         </w:tc>
         <w:tc>
           <w:tcPr>
-            <w:tcW w:w="567" w:type="dxa"/>
+            <w:tcW w:w="1526" w:type="dxa"/>
             <w:vAlign w:val="center"/>
           </w:tcPr>
           <w:p>
@@ -207,7 +207,7 @@
         </w:tc>
         <w:tc>
           <w:tcPr>
-            <w:tcW w:w="3402" w:type="dxa"/>
+            <w:tcW w:w="2830" w:type="dxa"/>
             <w:vAlign w:val="center"/>
           </w:tcPr>
           <w:p>
@@ -234,7 +234,7 @@
         </w:trPr>
         <w:tc>
           <w:tcPr>
-            <w:tcW w:w="936" w:type="dxa"/>
+            <w:tcW w:w="1418" w:type="dxa"/>
             <w:vAlign w:val="center"/>
           </w:tcPr>
           <w:p>
@@ -253,7 +253,7 @@
         </w:tc>
         <w:tc>
           <w:tcPr>
-            <w:tcW w:w="3595" w:type="dxa"/>
+            <w:tcW w:w="2726" w:type="dxa"/>
             <w:vAlign w:val="center"/>
           </w:tcPr>
           <w:p>
@@ -275,7 +275,7 @@
         </w:tc>
         <w:tc>
           <w:tcPr>
-            <w:tcW w:w="567" w:type="dxa"/>
+            <w:tcW w:w="1526" w:type="dxa"/>
             <w:vAlign w:val="center"/>
           </w:tcPr>
           <w:p>
@@ -294,7 +294,7 @@
         </w:tc>
         <w:tc>
           <w:tcPr>
-            <w:tcW w:w="3402" w:type="dxa"/>
+            <w:tcW w:w="2830" w:type="dxa"/>
           </w:tcPr>
           <w:p>
             <w:pPr>
@@ -320,7 +320,7 @@
         </w:trPr>
         <w:tc>
           <w:tcPr>
-            <w:tcW w:w="936" w:type="dxa"/>
+            <w:tcW w:w="1418" w:type="dxa"/>
             <w:vAlign w:val="center"/>
           </w:tcPr>
           <w:p>
@@ -339,7 +339,7 @@
         </w:tc>
         <w:tc>
           <w:tcPr>
-            <w:tcW w:w="3595" w:type="dxa"/>
+            <w:tcW w:w="2726" w:type="dxa"/>
             <w:vAlign w:val="center"/>
           </w:tcPr>
           <w:p>
@@ -361,7 +361,7 @@
         </w:tc>
         <w:tc>
           <w:tcPr>
-            <w:tcW w:w="567" w:type="dxa"/>
+            <w:tcW w:w="1526" w:type="dxa"/>
             <w:vAlign w:val="center"/>
           </w:tcPr>
           <w:p>
@@ -380,7 +380,7 @@
         </w:tc>
         <w:tc>
           <w:tcPr>
-            <w:tcW w:w="3402" w:type="dxa"/>
+            <w:tcW w:w="2830" w:type="dxa"/>
           </w:tcPr>
           <w:p>
             <w:pPr>
@@ -406,7 +406,7 @@
         </w:trPr>
         <w:tc>
           <w:tcPr>
-            <w:tcW w:w="936" w:type="dxa"/>
+            <w:tcW w:w="1418" w:type="dxa"/>
             <w:vAlign w:val="center"/>
           </w:tcPr>
           <w:p>
@@ -425,7 +425,7 @@
         </w:tc>
         <w:tc>
           <w:tcPr>
-            <w:tcW w:w="3595" w:type="dxa"/>
+            <w:tcW w:w="2726" w:type="dxa"/>
             <w:vAlign w:val="center"/>
           </w:tcPr>
           <w:p>
@@ -447,7 +447,7 @@
         </w:tc>
         <w:tc>
           <w:tcPr>
-            <w:tcW w:w="567" w:type="dxa"/>
+            <w:tcW w:w="1526" w:type="dxa"/>
             <w:vAlign w:val="center"/>
           </w:tcPr>
           <w:p>
@@ -466,7 +466,7 @@
         </w:tc>
         <w:tc>
           <w:tcPr>
-            <w:tcW w:w="3402" w:type="dxa"/>
+            <w:tcW w:w="2830" w:type="dxa"/>
           </w:tcPr>
           <w:p>
             <w:pPr>
@@ -492,7 +492,7 @@
         </w:trPr>
         <w:tc>
           <w:tcPr>
-            <w:tcW w:w="936" w:type="dxa"/>
+            <w:tcW w:w="1418" w:type="dxa"/>
             <w:vAlign w:val="center"/>
           </w:tcPr>
           <w:p>
@@ -511,7 +511,7 @@
         </w:tc>
         <w:tc>
           <w:tcPr>
-            <w:tcW w:w="3595" w:type="dxa"/>
+            <w:tcW w:w="2726" w:type="dxa"/>
             <w:vAlign w:val="center"/>
           </w:tcPr>
           <w:p>
@@ -533,7 +533,7 @@
         </w:tc>
         <w:tc>
           <w:tcPr>
-            <w:tcW w:w="567" w:type="dxa"/>
+            <w:tcW w:w="1526" w:type="dxa"/>
             <w:vAlign w:val="center"/>
           </w:tcPr>
           <w:p>
@@ -555,7 +555,7 @@
         </w:tc>
         <w:tc>
           <w:tcPr>
-            <w:tcW w:w="3402" w:type="dxa"/>
+            <w:tcW w:w="2830" w:type="dxa"/>
           </w:tcPr>
           <w:p>
             <w:pPr>
@@ -2878,7 +2878,7 @@
 </file>
 
 <file path=customXml/itemProps1.xml><?xml version="1.0" encoding="utf-8"?>
-<ds:datastoreItem xmlns:ds="http://schemas.openxmlformats.org/officeDocument/2006/customXml" ds:itemID="{FD824159-7B23-4D1C-9C9B-CBAF497166DD}">
+<ds:datastoreItem xmlns:ds="http://schemas.openxmlformats.org/officeDocument/2006/customXml" ds:itemID="{DCB22F6D-3376-4861-A44A-195CFF277DDE}">
   <ds:schemaRefs>
     <ds:schemaRef ds:uri="http://schemas.openxmlformats.org/officeDocument/2006/bibliography"/>
   </ds:schemaRefs>

</xml_diff>